<commit_message>
Changement avec le pourquoi du comment
</commit_message>
<xml_diff>
--- a/Fragen/Frage 14.docx
+++ b/Fragen/Frage 14.docx
@@ -147,57 +147,220 @@
       <w:r>
         <w:t>Folio 133-137</w:t>
       </w:r>
-    </w:p>
-    <w:p>
-      <w:pPr>
-        <w:rPr>
-          <w:sz w:val="36"/>
-        </w:rPr>
-      </w:pPr>
-      <w:r>
-        <w:rPr>
-          <w:sz w:val="36"/>
-        </w:rPr>
-        <w:t>Voir dans annexe p</w:t>
-      </w:r>
-      <w:r>
-        <w:rPr>
-          <w:sz w:val="36"/>
-        </w:rPr>
-        <w:t>our le schéma complet sur powerpoint.</w:t>
-      </w:r>
-    </w:p>
-    <w:p>
-      <w:proofErr w:type="spellStart"/>
-      <w:r>
-        <w:t>Divisionalisierung</w:t>
-      </w:r>
-      <w:proofErr w:type="spellEnd"/>
-    </w:p>
-    <w:p>
-      <w:r>
-        <w:t xml:space="preserve">Pas de </w:t>
-      </w:r>
-      <w:proofErr w:type="spellStart"/>
-      <w:r>
-        <w:t>divisional</w:t>
-      </w:r>
-      <w:proofErr w:type="spellEnd"/>
-      <w:r>
-        <w:t xml:space="preserve"> matrix parce que tesla n’est pas une multinationale avec des sièges partout dans le monde. </w:t>
-      </w:r>
-      <w:r>
-        <w:t>La diversification décourage l’innovation. Comportement social insensible.</w:t>
-      </w:r>
-    </w:p>
-    <w:p>
-      <w:r>
-        <w:t>http://www.eduhi.at/dl/trad_aufb.pdf</w:t>
-      </w:r>
       <w:bookmarkStart w:id="0" w:name="_GoBack"/>
       <w:bookmarkEnd w:id="0"/>
     </w:p>
-    <w:p/>
+    <w:p>
+      <w:pPr>
+        <w:rPr>
+          <w:sz w:val="36"/>
+        </w:rPr>
+      </w:pPr>
+      <w:r>
+        <w:rPr>
+          <w:sz w:val="36"/>
+        </w:rPr>
+        <w:t>Voir dans annexe p</w:t>
+      </w:r>
+      <w:r>
+        <w:rPr>
+          <w:sz w:val="36"/>
+        </w:rPr>
+        <w:t xml:space="preserve">our le schéma complet sur </w:t>
+      </w:r>
+      <w:r>
+        <w:rPr>
+          <w:sz w:val="36"/>
+        </w:rPr>
+        <w:t>PowerPoint</w:t>
+      </w:r>
+      <w:r>
+        <w:rPr>
+          <w:sz w:val="36"/>
+        </w:rPr>
+        <w:t>.</w:t>
+      </w:r>
+    </w:p>
+    <w:p>
+      <w:pPr>
+        <w:rPr>
+          <w:sz w:val="28"/>
+        </w:rPr>
+      </w:pPr>
+      <w:r>
+        <w:rPr>
+          <w:sz w:val="28"/>
+        </w:rPr>
+        <w:t>Funktionalorganisation</w:t>
+      </w:r>
+    </w:p>
+    <w:p>
+      <w:pPr>
+        <w:rPr>
+          <w:lang w:val="de-DE"/>
+        </w:rPr>
+      </w:pPr>
+      <w:r>
+        <w:rPr>
+          <w:lang w:val="de-DE"/>
+        </w:rPr>
+        <w:t>Die Funktionalorganisation</w:t>
+      </w:r>
+      <w:r>
+        <w:rPr>
+          <w:lang w:val="de-DE"/>
+        </w:rPr>
+        <w:t xml:space="preserve"> </w:t>
+      </w:r>
+      <w:r>
+        <w:rPr>
+          <w:lang w:val="de-DE"/>
+        </w:rPr>
+        <w:t>erscheint mir zu einfach, um die Komplexität der Firma Tesla darzustellen, die sich in mehreren Tätigkeitsbereichen entwickelt.</w:t>
+      </w:r>
+    </w:p>
+    <w:p>
+      <w:pPr>
+        <w:rPr>
+          <w:sz w:val="28"/>
+          <w:lang w:val="de-DE"/>
+        </w:rPr>
+      </w:pPr>
+      <w:r>
+        <w:rPr>
+          <w:sz w:val="28"/>
+          <w:lang w:val="de-DE"/>
+        </w:rPr>
+        <w:t>Divisionalisierung</w:t>
+      </w:r>
+    </w:p>
+    <w:p>
+      <w:pPr>
+        <w:rPr>
+          <w:lang w:val="de-DE"/>
+        </w:rPr>
+      </w:pPr>
+      <w:r>
+        <w:rPr>
+          <w:lang w:val="de-DE"/>
+        </w:rPr>
+        <w:t xml:space="preserve">Keine Divisonalisierung für Tesla, da sie nicht der Organisation des Unternehmens entspricht. Darüber hinaus ist die </w:t>
+      </w:r>
+      <w:r>
+        <w:rPr>
+          <w:lang w:val="de-DE"/>
+        </w:rPr>
+        <w:t xml:space="preserve">Divisonalisierung </w:t>
+      </w:r>
+      <w:r>
+        <w:rPr>
+          <w:lang w:val="de-DE"/>
+        </w:rPr>
+        <w:t>eine Innovationsbremse.</w:t>
+      </w:r>
+    </w:p>
+    <w:p>
+      <w:pPr>
+        <w:rPr>
+          <w:sz w:val="28"/>
+          <w:lang w:val="de-DE"/>
+        </w:rPr>
+      </w:pPr>
+      <w:r>
+        <w:rPr>
+          <w:sz w:val="28"/>
+          <w:lang w:val="de-DE"/>
+        </w:rPr>
+        <w:t>Matrix Organisation</w:t>
+      </w:r>
+    </w:p>
+    <w:p>
+      <w:pPr>
+        <w:rPr>
+          <w:lang w:val="de-DE"/>
+        </w:rPr>
+      </w:pPr>
+      <w:r>
+        <w:rPr>
+          <w:lang w:val="de-DE"/>
+        </w:rPr>
+        <w:t>Die Matrixstruktur ermöglicht es, innovative Aktivitäten mit optimaler Abstimmung zwischen den verschiedenen Funktionen und Kompetenzen der einzelnen Fachabteilungen zu entwickeln.</w:t>
+      </w:r>
+      <w:r>
+        <w:rPr>
+          <w:lang w:val="de-DE"/>
+        </w:rPr>
+        <w:t xml:space="preserve"> </w:t>
+      </w:r>
+      <w:r>
+        <w:rPr>
+          <w:lang w:val="de-DE"/>
+        </w:rPr>
+        <w:t>Deshalb haben wir diese Organisationsform für Tesla gewählt.</w:t>
+      </w:r>
+    </w:p>
+    <w:p>
+      <w:pPr>
+        <w:rPr>
+          <w:lang w:val="de-DE"/>
+        </w:rPr>
+      </w:pPr>
+    </w:p>
+    <w:p>
+      <w:r>
+        <w:t>Sources</w:t>
+      </w:r>
+    </w:p>
+    <w:p>
+      <w:hyperlink r:id="rId5" w:history="1">
+        <w:r>
+          <w:rPr>
+            <w:rStyle w:val="Lienhypertexte"/>
+          </w:rPr>
+          <w:t>http://www.eduhi.at</w:t>
+        </w:r>
+        <w:r>
+          <w:rPr>
+            <w:rStyle w:val="Lienhypertexte"/>
+          </w:rPr>
+          <w:t>/</w:t>
+        </w:r>
+        <w:r>
+          <w:rPr>
+            <w:rStyle w:val="Lienhypertexte"/>
+          </w:rPr>
+          <w:t>dl/trad_aufb.pdf</w:t>
+        </w:r>
+      </w:hyperlink>
+      <w:r>
+        <w:t xml:space="preserve"> </w:t>
+      </w:r>
+    </w:p>
+    <w:p>
+      <w:hyperlink r:id="rId6" w:history="1">
+        <w:r>
+          <w:rPr>
+            <w:rStyle w:val="Lienhypertexte"/>
+          </w:rPr>
+          <w:t>https://www.petite-entreprise.net/P-2106-136-G1-le</w:t>
+        </w:r>
+        <w:r>
+          <w:rPr>
+            <w:rStyle w:val="Lienhypertexte"/>
+          </w:rPr>
+          <w:t>s</w:t>
+        </w:r>
+        <w:r>
+          <w:rPr>
+            <w:rStyle w:val="Lienhypertexte"/>
+          </w:rPr>
+          <w:t>-differents-types-de-structure-d-une-entreprise.html</w:t>
+        </w:r>
+      </w:hyperlink>
+      <w:r>
+        <w:t xml:space="preserve"> </w:t>
+      </w:r>
+    </w:p>
     <w:p/>
     <w:p/>
     <w:sectPr>
@@ -669,6 +832,41 @@
       <w:szCs w:val="56"/>
     </w:rPr>
   </w:style>
+  <w:style w:type="character" w:styleId="Lienhypertexte">
+    <w:name w:val="Hyperlink"/>
+    <w:basedOn w:val="Policepardfaut"/>
+    <w:uiPriority w:val="99"/>
+    <w:unhideWhenUsed/>
+    <w:rsid w:val="004E742D"/>
+    <w:rPr>
+      <w:color w:val="0563C1" w:themeColor="hyperlink"/>
+      <w:u w:val="single"/>
+    </w:rPr>
+  </w:style>
+  <w:style w:type="character" w:styleId="Mentionnonrsolue">
+    <w:name w:val="Unresolved Mention"/>
+    <w:basedOn w:val="Policepardfaut"/>
+    <w:uiPriority w:val="99"/>
+    <w:semiHidden/>
+    <w:unhideWhenUsed/>
+    <w:rsid w:val="004E742D"/>
+    <w:rPr>
+      <w:color w:val="808080"/>
+      <w:shd w:val="clear" w:color="auto" w:fill="E6E6E6"/>
+    </w:rPr>
+  </w:style>
+  <w:style w:type="character" w:styleId="Lienhypertextesuivivisit">
+    <w:name w:val="FollowedHyperlink"/>
+    <w:basedOn w:val="Policepardfaut"/>
+    <w:uiPriority w:val="99"/>
+    <w:semiHidden/>
+    <w:unhideWhenUsed/>
+    <w:rsid w:val="004E742D"/>
+    <w:rPr>
+      <w:color w:val="954F72" w:themeColor="followedHyperlink"/>
+      <w:u w:val="single"/>
+    </w:rPr>
+  </w:style>
 </w:styles>
 </file>
 

</xml_diff>